<commit_message>
Backup files for Lab 2
</commit_message>
<xml_diff>
--- a/Lab2/Lab2_COEN178_Winter2019.docx
+++ b/Lab2/Lab2_COEN178_Winter2019.docx
@@ -16,6 +16,8 @@
           <w:szCs w:val="24"/>
         </w:rPr>
       </w:pPr>
+      <w:bookmarkStart w:id="0" w:name="_GoBack"/>
+      <w:bookmarkEnd w:id="0"/>
       <w:r>
         <w:rPr>
           <w:rFonts w:cs="Arial Narrow"/>
@@ -33,8 +35,6 @@
         <w:tab/>
         <w:t>Winter 2019</w:t>
       </w:r>
-      <w:bookmarkStart w:id="0" w:name="_GoBack"/>
-      <w:bookmarkEnd w:id="0"/>
     </w:p>
     <w:p>
       <w:pPr>
@@ -515,25 +515,39 @@
         </w:rPr>
       </w:pPr>
       <w:r>
-        <w:rPr/>
-      </w:r>
-    </w:p>
-    <w:p>
-      <w:pPr>
-        <w:pStyle w:val="Normal"/>
-        <w:spacing w:lineRule="auto" w:line="240"/>
-        <w:rPr>
-          <w:rFonts w:ascii="Calibri" w:hAnsi="Calibri" w:cs="Arial Narrow" w:asciiTheme="minorHAnsi" w:hAnsiTheme="minorHAnsi"/>
-          <w:b/>
+        <w:rPr>
+          <w:rFonts w:cs="Arial Narrow"/>
           <w:b/>
           <w:bCs/>
           <w:color w:val="000000"/>
           <w:sz w:val="32"/>
           <w:szCs w:val="32"/>
         </w:rPr>
-      </w:pPr>
-      <w:r>
-        <w:rPr/>
+      </w:r>
+    </w:p>
+    <w:p>
+      <w:pPr>
+        <w:pStyle w:val="Normal"/>
+        <w:spacing w:lineRule="auto" w:line="240"/>
+        <w:rPr>
+          <w:rFonts w:ascii="Calibri" w:hAnsi="Calibri" w:cs="Arial Narrow" w:asciiTheme="minorHAnsi" w:hAnsiTheme="minorHAnsi"/>
+          <w:b/>
+          <w:b/>
+          <w:bCs/>
+          <w:color w:val="000000"/>
+          <w:sz w:val="32"/>
+          <w:szCs w:val="32"/>
+        </w:rPr>
+      </w:pPr>
+      <w:r>
+        <w:rPr>
+          <w:rFonts w:cs="Arial Narrow"/>
+          <w:b/>
+          <w:bCs/>
+          <w:color w:val="000000"/>
+          <w:sz w:val="32"/>
+          <w:szCs w:val="32"/>
+        </w:rPr>
       </w:r>
     </w:p>
     <w:p>
@@ -833,21 +847,7 @@
           <w:rFonts w:cs="Arial Narrow"/>
           <w:color w:val="000000"/>
         </w:rPr>
-        <w:t>(a string of at most 5vcharacters),first name (</w:t>
-      </w:r>
-      <w:r>
-        <w:rPr>
-          <w:rFonts w:cs="Arial Narrow"/>
-          <w:color w:val="000000"/>
-        </w:rPr>
-        <w:t xml:space="preserve">a string of at most 10 characters) </w:t>
-      </w:r>
-      <w:r>
-        <w:rPr>
-          <w:rFonts w:cs="Arial Narrow"/>
-          <w:color w:val="000000"/>
-        </w:rPr>
-        <w:t xml:space="preserve">lastname (a string of at most 15 characters), </w:t>
+        <w:t xml:space="preserve">(a string of at most 5vcharacters),first name (a string of at most 10 characters) lastname (a string of at most 15 characters), </w:t>
       </w:r>
       <w:r>
         <w:rPr>
@@ -1010,14 +1010,7 @@
           <w:rFonts w:cs="Arial Narrow"/>
           <w:color w:val="000000"/>
         </w:rPr>
-        <w:t xml:space="preserve"> (a string of up to 2 char and cannot be null). </w:t>
-      </w:r>
-      <w:r>
-        <w:rPr>
-          <w:rFonts w:cs="Arial Narrow"/>
-          <w:color w:val="000000"/>
-        </w:rPr>
-        <w:t xml:space="preserve">We will define a rule/constraint  for the day attribute, that the day has to be Mon(‘m’) day through Fri (‘f’). The rule is defined using a </w:t>
+        <w:t xml:space="preserve"> (a string of up to 2 char and cannot be null). We will define a rule/constraint  for the day attribute, that the day has to be Mon(‘m’) day through Fri (‘f’). The rule is defined using a </w:t>
       </w:r>
       <w:r>
         <w:rPr>
@@ -1451,6 +1444,166 @@
           <w:color w:val="000000"/>
         </w:rPr>
         <w:t>'x10',”Susan’,'Blogg','SFO';</w:t>
+      </w:r>
+    </w:p>
+    <w:p>
+      <w:pPr>
+        <w:pStyle w:val="Normal"/>
+        <w:spacing w:lineRule="auto" w:line="240"/>
+        <w:rPr/>
+      </w:pPr>
+      <w:r>
+        <w:rPr>
+          <w:rFonts w:cs="Arial Narrow"/>
+          <w:b/>
+          <w:bCs/>
+          <w:i/>
+          <w:iCs/>
+          <w:color w:val="006600"/>
+        </w:rPr>
+        <w:t>Add a few more tuples of your choice.</w:t>
+      </w:r>
+      <w:r>
+        <w:rPr>
+          <w:rFonts w:cs="Arial Narrow"/>
+          <w:b/>
+          <w:bCs/>
+          <w:i/>
+          <w:iCs/>
+          <w:color w:val="006600"/>
+        </w:rPr>
+        <w:t xml:space="preserve"> </w:t>
+      </w:r>
+    </w:p>
+    <w:p>
+      <w:pPr>
+        <w:pStyle w:val="Normal"/>
+        <w:spacing w:lineRule="auto" w:line="240"/>
+        <w:rPr>
+          <w:rFonts w:ascii="Calibri" w:hAnsi="Calibri" w:cs="Arial Narrow" w:asciiTheme="minorHAnsi" w:hAnsiTheme="minorHAnsi"/>
+          <w:b/>
+          <w:b/>
+          <w:bCs/>
+          <w:color w:val="000000"/>
+        </w:rPr>
+      </w:pPr>
+      <w:r>
+        <w:rPr>
+          <w:rFonts w:cs="Arial Narrow"/>
+          <w:b/>
+          <w:bCs/>
+          <w:color w:val="000000"/>
+        </w:rPr>
+        <w:t>DeliveryService:</w:t>
+      </w:r>
+    </w:p>
+    <w:p>
+      <w:pPr>
+        <w:pStyle w:val="Normal"/>
+        <w:spacing w:lineRule="auto" w:line="240" w:before="0" w:after="0"/>
+        <w:rPr>
+          <w:rFonts w:ascii="Calibri" w:hAnsi="Calibri" w:cs="Arial Narrow" w:asciiTheme="minorHAnsi" w:hAnsiTheme="minorHAnsi"/>
+          <w:color w:val="000000"/>
+        </w:rPr>
+      </w:pPr>
+      <w:r>
+        <w:rPr>
+          <w:rFonts w:cs="Arial Narrow"/>
+          <w:color w:val="000000"/>
+        </w:rPr>
+        <w:t>'dsg1','grocery','SJ',25.0</w:t>
+      </w:r>
+    </w:p>
+    <w:p>
+      <w:pPr>
+        <w:pStyle w:val="Normal"/>
+        <w:spacing w:lineRule="auto" w:line="240" w:before="0" w:after="0"/>
+        <w:rPr>
+          <w:rFonts w:ascii="Calibri" w:hAnsi="Calibri" w:cs="Arial Narrow" w:asciiTheme="minorHAnsi" w:hAnsiTheme="minorHAnsi"/>
+          <w:color w:val="000000"/>
+        </w:rPr>
+      </w:pPr>
+      <w:r>
+        <w:rPr>
+          <w:rFonts w:cs="Arial Narrow"/>
+          <w:color w:val="000000"/>
+        </w:rPr>
+        <w:t>'dsb1','books','SJ',10.0</w:t>
+      </w:r>
+    </w:p>
+    <w:p>
+      <w:pPr>
+        <w:pStyle w:val="Normal"/>
+        <w:spacing w:lineRule="auto" w:line="240" w:before="0" w:after="0"/>
+        <w:rPr>
+          <w:rFonts w:ascii="Calibri" w:hAnsi="Calibri" w:cs="Arial Narrow" w:asciiTheme="minorHAnsi" w:hAnsiTheme="minorHAnsi"/>
+          <w:color w:val="000000"/>
+        </w:rPr>
+      </w:pPr>
+      <w:r>
+        <w:rPr>
+          <w:rFonts w:cs="Arial Narrow"/>
+          <w:color w:val="000000"/>
+        </w:rPr>
+        <w:t>'dsm2','movies','LA',10.0</w:t>
+      </w:r>
+    </w:p>
+    <w:p>
+      <w:pPr>
+        <w:pStyle w:val="Normal"/>
+        <w:spacing w:lineRule="auto" w:line="240" w:before="0" w:after="0"/>
+        <w:rPr>
+          <w:rFonts w:ascii="Calibri" w:hAnsi="Calibri" w:cs="Arial Narrow" w:asciiTheme="minorHAnsi" w:hAnsiTheme="minorHAnsi"/>
+          <w:color w:val="000000"/>
+        </w:rPr>
+      </w:pPr>
+      <w:r>
+        <w:rPr>
+          <w:rFonts w:cs="Arial Narrow"/>
+          <w:color w:val="000000"/>
+        </w:rPr>
+        <w:t>'dby3','babygoods','SFO',15.0</w:t>
+      </w:r>
+    </w:p>
+    <w:p>
+      <w:pPr>
+        <w:pStyle w:val="Normal"/>
+        <w:spacing w:lineRule="auto" w:line="240" w:before="0" w:after="0"/>
+        <w:rPr>
+          <w:rFonts w:ascii="Calibri" w:hAnsi="Calibri" w:cs="Arial Narrow" w:asciiTheme="minorHAnsi" w:hAnsiTheme="minorHAnsi"/>
+          <w:color w:val="000000"/>
+        </w:rPr>
+      </w:pPr>
+      <w:r>
+        <w:rPr>
+          <w:rFonts w:cs="Arial Narrow"/>
+          <w:color w:val="000000"/>
+        </w:rPr>
+        <w:t xml:space="preserve"> </w:t>
+      </w:r>
+      <w:r>
+        <w:rPr>
+          <w:rFonts w:cs="Arial Narrow"/>
+          <w:color w:val="000000"/>
+        </w:rPr>
+        <w:t>'dsg2','grocery','SFO',20.0</w:t>
+      </w:r>
+    </w:p>
+    <w:p>
+      <w:pPr>
+        <w:pStyle w:val="Normal"/>
+        <w:spacing w:lineRule="auto" w:line="240" w:before="0" w:after="0"/>
+        <w:rPr>
+          <w:rFonts w:ascii="Calibri" w:hAnsi="Calibri" w:cs="Arial Narrow" w:asciiTheme="minorHAnsi" w:hAnsiTheme="minorHAnsi"/>
+          <w:color w:val="000000"/>
+        </w:rPr>
+      </w:pPr>
+      <w:r>
+        <w:rPr>
+          <w:rFonts w:cs="Arial Narrow"/>
+          <w:color w:val="000000"/>
+        </w:rPr>
+        <w:t>'dg5','greengoods','SFO',30.0</w:t>
       </w:r>
     </w:p>
     <w:p>
@@ -1499,127 +1652,364 @@
           <w:bCs/>
           <w:color w:val="000000"/>
         </w:rPr>
-        <w:t>DeliveryService:</w:t>
-      </w:r>
-    </w:p>
-    <w:p>
-      <w:pPr>
-        <w:pStyle w:val="Normal"/>
-        <w:spacing w:lineRule="auto" w:line="240" w:before="0" w:after="0"/>
-        <w:rPr>
-          <w:rFonts w:ascii="Calibri" w:hAnsi="Calibri" w:cs="Arial Narrow" w:asciiTheme="minorHAnsi" w:hAnsiTheme="minorHAnsi"/>
-          <w:color w:val="000000"/>
-        </w:rPr>
-      </w:pPr>
-      <w:r>
-        <w:rPr>
-          <w:rFonts w:cs="Arial Narrow"/>
-          <w:color w:val="000000"/>
-        </w:rPr>
-        <w:t>'dsg1','grocery','SJ',25.0</w:t>
-      </w:r>
-    </w:p>
-    <w:p>
-      <w:pPr>
-        <w:pStyle w:val="Normal"/>
-        <w:spacing w:lineRule="auto" w:line="240" w:before="0" w:after="0"/>
-        <w:rPr>
-          <w:rFonts w:ascii="Calibri" w:hAnsi="Calibri" w:cs="Arial Narrow" w:asciiTheme="minorHAnsi" w:hAnsiTheme="minorHAnsi"/>
-          <w:color w:val="000000"/>
-        </w:rPr>
-      </w:pPr>
-      <w:r>
-        <w:rPr>
-          <w:rFonts w:cs="Arial Narrow"/>
-          <w:color w:val="000000"/>
-        </w:rPr>
-        <w:t>'dsb1','books','SJ',10.0</w:t>
-      </w:r>
-    </w:p>
-    <w:p>
-      <w:pPr>
-        <w:pStyle w:val="Normal"/>
-        <w:spacing w:lineRule="auto" w:line="240" w:before="0" w:after="0"/>
-        <w:rPr>
-          <w:rFonts w:ascii="Calibri" w:hAnsi="Calibri" w:cs="Arial Narrow" w:asciiTheme="minorHAnsi" w:hAnsiTheme="minorHAnsi"/>
-          <w:color w:val="000000"/>
-        </w:rPr>
-      </w:pPr>
-      <w:r>
-        <w:rPr>
-          <w:rFonts w:cs="Arial Narrow"/>
-          <w:color w:val="000000"/>
-        </w:rPr>
-        <w:t>'dsm2','movies','LA',10.0</w:t>
-      </w:r>
-    </w:p>
-    <w:p>
-      <w:pPr>
-        <w:pStyle w:val="Normal"/>
-        <w:spacing w:lineRule="auto" w:line="240" w:before="0" w:after="0"/>
-        <w:rPr>
-          <w:rFonts w:ascii="Calibri" w:hAnsi="Calibri" w:cs="Arial Narrow" w:asciiTheme="minorHAnsi" w:hAnsiTheme="minorHAnsi"/>
-          <w:color w:val="000000"/>
-        </w:rPr>
-      </w:pPr>
-      <w:r>
-        <w:rPr>
-          <w:rFonts w:cs="Arial Narrow"/>
-          <w:color w:val="000000"/>
-        </w:rPr>
-        <w:t>'dby3','babygoods','SFO',15.0</w:t>
-      </w:r>
-    </w:p>
-    <w:p>
-      <w:pPr>
-        <w:pStyle w:val="Normal"/>
-        <w:spacing w:lineRule="auto" w:line="240" w:before="0" w:after="0"/>
-        <w:rPr>
-          <w:rFonts w:ascii="Calibri" w:hAnsi="Calibri" w:cs="Arial Narrow" w:asciiTheme="minorHAnsi" w:hAnsiTheme="minorHAnsi"/>
-          <w:color w:val="000000"/>
-        </w:rPr>
-      </w:pPr>
-      <w:r>
-        <w:rPr>
-          <w:rFonts w:cs="Arial Narrow"/>
-          <w:color w:val="000000"/>
-        </w:rPr>
-        <w:t xml:space="preserve"> </w:t>
-      </w:r>
-      <w:r>
-        <w:rPr>
-          <w:rFonts w:cs="Arial Narrow"/>
-          <w:color w:val="000000"/>
-        </w:rPr>
-        <w:t>'dsg2','grocery','SFO',20.0</w:t>
-      </w:r>
-    </w:p>
-    <w:p>
-      <w:pPr>
-        <w:pStyle w:val="Normal"/>
-        <w:spacing w:lineRule="auto" w:line="240" w:before="0" w:after="0"/>
-        <w:rPr>
-          <w:rFonts w:ascii="Calibri" w:hAnsi="Calibri" w:cs="Arial Narrow" w:asciiTheme="minorHAnsi" w:hAnsiTheme="minorHAnsi"/>
-          <w:color w:val="000000"/>
-        </w:rPr>
-      </w:pPr>
-      <w:r>
-        <w:rPr>
-          <w:rFonts w:cs="Arial Narrow"/>
-          <w:color w:val="000000"/>
-        </w:rPr>
-        <w:t>'dg5','greengoods','SFO',30.0</w:t>
-      </w:r>
-    </w:p>
-    <w:p>
-      <w:pPr>
-        <w:pStyle w:val="Normal"/>
-        <w:spacing w:lineRule="auto" w:line="240"/>
-        <w:rPr>
-          <w:rFonts w:ascii="Calibri" w:hAnsi="Calibri" w:cs="Arial Narrow" w:asciiTheme="minorHAnsi" w:hAnsiTheme="minorHAnsi"/>
-          <w:b/>
-          <w:b/>
-          <w:bCs/>
+        <w:t>Schedule</w:t>
+      </w:r>
+    </w:p>
+    <w:p>
+      <w:pPr>
+        <w:pStyle w:val="Normal"/>
+        <w:spacing w:lineRule="auto" w:line="240" w:before="0" w:after="0"/>
+        <w:rPr>
+          <w:rFonts w:ascii="Calibri" w:hAnsi="Calibri" w:cs="Arial Narrow" w:asciiTheme="minorHAnsi" w:hAnsiTheme="minorHAnsi"/>
+          <w:color w:val="000000"/>
+        </w:rPr>
+      </w:pPr>
+      <w:r>
+        <w:rPr>
+          <w:rFonts w:cs="Arial Narrow"/>
+          <w:color w:val="000000"/>
+        </w:rPr>
+        <w:t>'dsg1','c1','m'</w:t>
+      </w:r>
+    </w:p>
+    <w:p>
+      <w:pPr>
+        <w:pStyle w:val="Normal"/>
+        <w:spacing w:lineRule="auto" w:line="240" w:before="0" w:after="0"/>
+        <w:rPr>
+          <w:rFonts w:ascii="Calibri" w:hAnsi="Calibri" w:cs="Arial Narrow" w:asciiTheme="minorHAnsi" w:hAnsiTheme="minorHAnsi"/>
+          <w:color w:val="000000"/>
+        </w:rPr>
+      </w:pPr>
+      <w:r>
+        <w:rPr>
+          <w:rFonts w:cs="Arial Narrow"/>
+          <w:color w:val="000000"/>
+        </w:rPr>
+        <w:t>'dsg1','a12','w'</w:t>
+      </w:r>
+    </w:p>
+    <w:p>
+      <w:pPr>
+        <w:pStyle w:val="Normal"/>
+        <w:spacing w:lineRule="auto" w:line="240" w:before="0" w:after="0"/>
+        <w:rPr>
+          <w:rFonts w:cs="Arial Narrow"/>
+          <w:color w:val="000000"/>
+        </w:rPr>
+      </w:pPr>
+      <w:r>
+        <w:rPr>
+          <w:rFonts w:cs="Arial Narrow"/>
+          <w:color w:val="000000"/>
+        </w:rPr>
+        <w:t>'dby3','x10','f'</w:t>
+      </w:r>
+    </w:p>
+    <w:p>
+      <w:pPr>
+        <w:pStyle w:val="Normal"/>
+        <w:spacing w:lineRule="auto" w:line="240" w:before="0" w:after="0"/>
+        <w:rPr>
+          <w:rFonts w:cs="Arial Narrow"/>
+          <w:color w:val="000000"/>
+        </w:rPr>
+      </w:pPr>
+      <w:r>
+        <w:rPr>
+          <w:rFonts w:cs="Arial Narrow"/>
+          <w:color w:val="000000"/>
+        </w:rPr>
+        <w:t>'dg5','c1','r'</w:t>
+      </w:r>
+    </w:p>
+    <w:p>
+      <w:pPr>
+        <w:pStyle w:val="Normal"/>
+        <w:spacing w:lineRule="auto" w:line="240" w:before="0" w:after="0"/>
+        <w:rPr>
+          <w:rFonts w:cs="Arial Narrow"/>
+          <w:color w:val="000000"/>
+        </w:rPr>
+      </w:pPr>
+      <w:r>
+        <w:rPr>
+          <w:rFonts w:cs="Arial Narrow"/>
+          <w:color w:val="000000"/>
+        </w:rPr>
+        <w:t>'dg5','c1','t'</w:t>
+      </w:r>
+    </w:p>
+    <w:p>
+      <w:pPr>
+        <w:pStyle w:val="Normal"/>
+        <w:spacing w:lineRule="auto" w:line="240" w:before="0" w:after="0"/>
+        <w:rPr>
+          <w:rFonts w:cs="Arial Narrow"/>
+          <w:color w:val="000000"/>
+        </w:rPr>
+      </w:pPr>
+      <w:r>
+        <w:rPr>
+          <w:rFonts w:cs="Arial Narrow"/>
+          <w:color w:val="000000"/>
+        </w:rPr>
+        <w:t>'dg5','c32','t'</w:t>
+      </w:r>
+    </w:p>
+    <w:p>
+      <w:pPr>
+        <w:pStyle w:val="Normal"/>
+        <w:spacing w:lineRule="auto" w:line="240" w:before="0" w:after="0"/>
+        <w:rPr>
+          <w:rFonts w:cs="Arial Narrow"/>
+          <w:color w:val="000000"/>
+        </w:rPr>
+      </w:pPr>
+      <w:r>
+        <w:rPr>
+          <w:rFonts w:cs="Arial Narrow"/>
+          <w:color w:val="000000"/>
+        </w:rPr>
+      </w:r>
+    </w:p>
+    <w:p>
+      <w:pPr>
+        <w:pStyle w:val="Normal"/>
+        <w:numPr>
+          <w:ilvl w:val="0"/>
+          <w:numId w:val="2"/>
+        </w:numPr>
+        <w:spacing w:lineRule="auto" w:line="240"/>
+        <w:rPr>
+          <w:rFonts w:cs="Arial Narrow"/>
+          <w:color w:val="000000"/>
+        </w:rPr>
+      </w:pPr>
+      <w:r>
+        <w:rPr>
+          <w:rFonts w:cs="Arial Narrow"/>
+          <w:color w:val="000000"/>
+        </w:rPr>
+        <w:t xml:space="preserve">Did you successfully insert all the above tuples? If not, explain the reason for error. </w:t>
+      </w:r>
+      <w:r>
+        <w:rPr>
+          <w:rFonts w:cs="Arial Narrow"/>
+          <w:b/>
+          <w:color w:val="000000"/>
+        </w:rPr>
+        <w:t>(5 pts</w:t>
+      </w:r>
+      <w:r>
+        <w:rPr>
+          <w:rFonts w:cs="Arial Narrow"/>
+          <w:color w:val="000000"/>
+        </w:rPr>
+        <w:t>)</w:t>
+      </w:r>
+    </w:p>
+    <w:p>
+      <w:pPr>
+        <w:pStyle w:val="Normal"/>
+        <w:spacing w:lineRule="auto" w:line="240"/>
+        <w:rPr>
+          <w:rFonts w:cs="Arial Narrow"/>
+          <w:color w:val="000000"/>
+        </w:rPr>
+      </w:pPr>
+      <w:r>
+        <w:rPr>
+          <w:rFonts w:cs="Arial Narrow"/>
+          <w:color w:val="000000"/>
+        </w:rPr>
+        <w:tab/>
+      </w:r>
+      <w:r>
+        <w:rPr>
+          <w:rFonts w:cs="Arial Narrow"/>
+          <w:color w:val="000000"/>
+        </w:rPr>
+        <w:t>ERROR at line 1:</w:t>
+      </w:r>
+    </w:p>
+    <w:p>
+      <w:pPr>
+        <w:pStyle w:val="Normal"/>
+        <w:spacing w:lineRule="auto" w:line="240"/>
+        <w:rPr>
+          <w:rFonts w:cs="Arial Narrow"/>
+          <w:color w:val="000000"/>
+        </w:rPr>
+      </w:pPr>
+      <w:r>
+        <w:rPr>
+          <w:rFonts w:cs="Arial Narrow"/>
+          <w:color w:val="000000"/>
+        </w:rPr>
+        <w:tab/>
+        <w:t xml:space="preserve">ORA-02291: integrity constraint (ECHENG.CUSTID) violated - parent key not found. This is </w:t>
+        <w:tab/>
+        <w:t>because the c32 primary key for custid does not exist.</w:t>
+      </w:r>
+    </w:p>
+    <w:p>
+      <w:pPr>
+        <w:pStyle w:val="Normal"/>
+        <w:spacing w:lineRule="auto" w:line="240"/>
+        <w:ind w:firstLine="720"/>
+        <w:rPr>
+          <w:rFonts w:cs="Arial Narrow"/>
+          <w:color w:val="000000"/>
+        </w:rPr>
+      </w:pPr>
+      <w:r>
+        <w:rPr>
+          <w:rFonts w:cs="Arial Narrow"/>
+          <w:color w:val="000000"/>
+        </w:rPr>
+        <w:t>Now, try to insert the following tuple into Schedule table.</w:t>
+      </w:r>
+    </w:p>
+    <w:p>
+      <w:pPr>
+        <w:pStyle w:val="Normal"/>
+        <w:spacing w:lineRule="auto" w:line="240" w:before="0" w:after="0"/>
+        <w:ind w:left="720" w:firstLine="720"/>
+        <w:rPr>
+          <w:rFonts w:cs="Arial Narrow"/>
+          <w:color w:val="7030A0"/>
+        </w:rPr>
+      </w:pPr>
+      <w:r>
+        <w:rPr>
+          <w:rFonts w:cs="Arial Narrow"/>
+          <w:color w:val="7030A0"/>
+        </w:rPr>
+        <w:t>'dsg2','c1','s'</w:t>
+      </w:r>
+    </w:p>
+    <w:p>
+      <w:pPr>
+        <w:pStyle w:val="Normal"/>
+        <w:spacing w:lineRule="auto" w:line="240" w:before="0" w:after="0"/>
+        <w:ind w:left="720" w:firstLine="720"/>
+        <w:rPr>
+          <w:rFonts w:cs="Arial Narrow"/>
+          <w:color w:val="7030A0"/>
+        </w:rPr>
+      </w:pPr>
+      <w:r>
+        <w:rPr>
+          <w:rFonts w:cs="Arial Narrow"/>
+          <w:color w:val="7030A0"/>
+        </w:rPr>
+      </w:r>
+    </w:p>
+    <w:p>
+      <w:pPr>
+        <w:pStyle w:val="Normal"/>
+        <w:numPr>
+          <w:ilvl w:val="0"/>
+          <w:numId w:val="2"/>
+        </w:numPr>
+        <w:spacing w:lineRule="auto" w:line="240" w:before="0" w:after="0"/>
+        <w:rPr/>
+      </w:pPr>
+      <w:r>
+        <w:rPr>
+          <w:rFonts w:cs="Arial Narrow"/>
+          <w:color w:val="000000"/>
+        </w:rPr>
+        <w:t xml:space="preserve">Did you successfully insert all the above tuples? If not, explain the reason for error. </w:t>
+      </w:r>
+      <w:r>
+        <w:rPr>
+          <w:rFonts w:cs="Arial Narrow"/>
+          <w:b/>
+          <w:color w:val="000000"/>
+        </w:rPr>
+        <w:t>(5 pts)</w:t>
+      </w:r>
+    </w:p>
+    <w:p>
+      <w:pPr>
+        <w:pStyle w:val="Normal"/>
+        <w:spacing w:lineRule="auto" w:line="240" w:before="0" w:after="0"/>
+        <w:rPr>
+          <w:rFonts w:cs="Arial Narrow"/>
+          <w:b/>
+          <w:b/>
+          <w:color w:val="7030A0"/>
+        </w:rPr>
+      </w:pPr>
+      <w:r>
+        <w:rPr/>
+      </w:r>
+    </w:p>
+    <w:p>
+      <w:pPr>
+        <w:pStyle w:val="Normal"/>
+        <w:spacing w:lineRule="auto" w:line="240" w:before="0" w:after="0"/>
+        <w:rPr/>
+      </w:pPr>
+      <w:r>
+        <w:rPr>
+          <w:rFonts w:cs="Arial Narrow"/>
+          <w:b/>
+          <w:color w:val="7030A0"/>
+        </w:rPr>
+        <w:tab/>
+      </w:r>
+      <w:r>
+        <w:rPr>
+          <w:rFonts w:cs="Arial Narrow"/>
+          <w:b/>
+          <w:color w:val="7030A0"/>
+        </w:rPr>
+        <w:t>ERROR at line 1:</w:t>
+      </w:r>
+    </w:p>
+    <w:p>
+      <w:pPr>
+        <w:pStyle w:val="Normal"/>
+        <w:spacing w:lineRule="auto" w:line="240" w:before="0" w:after="0"/>
+        <w:rPr/>
+      </w:pPr>
+      <w:r>
+        <w:rPr>
+          <w:rFonts w:cs="Arial Narrow"/>
+          <w:b/>
+          <w:color w:val="7030A0"/>
+        </w:rPr>
+        <w:tab/>
+        <w:t xml:space="preserve">ORA-02290: check constraint (ECHENG.SYS_C00679818) violated. This is because there is no ‘s’ </w:t>
+        <w:tab/>
+        <w:t>in the check, which only contains ‘m’,’t’,’w’,’r’,’f’.</w:t>
+      </w:r>
+    </w:p>
+    <w:p>
+      <w:pPr>
+        <w:pStyle w:val="Normal"/>
+        <w:spacing w:lineRule="auto" w:line="240"/>
+        <w:rPr>
+          <w:rFonts w:ascii="Calibri" w:hAnsi="Calibri" w:cs="Arial Narrow" w:asciiTheme="minorHAnsi" w:hAnsiTheme="minorHAnsi"/>
+          <w:color w:val="000000"/>
+        </w:rPr>
+      </w:pPr>
+      <w:r>
+        <w:rPr>
+          <w:rFonts w:cs="Arial Narrow"/>
+          <w:color w:val="000000"/>
+        </w:rPr>
+      </w:r>
+    </w:p>
+    <w:p>
+      <w:pPr>
+        <w:pStyle w:val="Normal"/>
+        <w:spacing w:lineRule="auto" w:line="240"/>
+        <w:rPr>
+          <w:rFonts w:ascii="Calibri" w:hAnsi="Calibri" w:cs="Arial Narrow" w:asciiTheme="minorHAnsi" w:hAnsiTheme="minorHAnsi"/>
           <w:i/>
           <w:i/>
           <w:iCs/>
@@ -1635,361 +2025,15 @@
           <w:iCs/>
           <w:color w:val="006600"/>
         </w:rPr>
-        <w:t>Add a few more tuples of your choice.</w:t>
-      </w:r>
-    </w:p>
-    <w:p>
-      <w:pPr>
-        <w:pStyle w:val="Normal"/>
-        <w:spacing w:lineRule="auto" w:line="240"/>
-        <w:rPr>
-          <w:rFonts w:ascii="Calibri" w:hAnsi="Calibri" w:cs="Arial Narrow" w:asciiTheme="minorHAnsi" w:hAnsiTheme="minorHAnsi"/>
-          <w:b/>
-          <w:b/>
-          <w:bCs/>
-          <w:color w:val="000000"/>
-        </w:rPr>
-      </w:pPr>
-      <w:r>
-        <w:rPr>
-          <w:rFonts w:cs="Arial Narrow"/>
-          <w:b/>
-          <w:bCs/>
-          <w:color w:val="000000"/>
-        </w:rPr>
-        <w:t>Schedule</w:t>
-      </w:r>
-    </w:p>
-    <w:p>
-      <w:pPr>
-        <w:pStyle w:val="Normal"/>
-        <w:spacing w:lineRule="auto" w:line="240" w:before="0" w:after="0"/>
-        <w:rPr>
-          <w:rFonts w:ascii="Calibri" w:hAnsi="Calibri" w:cs="Arial Narrow" w:asciiTheme="minorHAnsi" w:hAnsiTheme="minorHAnsi"/>
-          <w:color w:val="000000"/>
-        </w:rPr>
-      </w:pPr>
-      <w:r>
-        <w:rPr>
-          <w:rFonts w:cs="Arial Narrow"/>
-          <w:color w:val="000000"/>
-        </w:rPr>
-        <w:t>'dsg1','c1','m'</w:t>
-      </w:r>
-    </w:p>
-    <w:p>
-      <w:pPr>
-        <w:pStyle w:val="Normal"/>
-        <w:spacing w:lineRule="auto" w:line="240" w:before="0" w:after="0"/>
-        <w:rPr>
-          <w:rFonts w:ascii="Calibri" w:hAnsi="Calibri" w:cs="Arial Narrow" w:asciiTheme="minorHAnsi" w:hAnsiTheme="minorHAnsi"/>
-          <w:color w:val="000000"/>
-        </w:rPr>
-      </w:pPr>
-      <w:r>
-        <w:rPr>
-          <w:rFonts w:cs="Arial Narrow"/>
-          <w:color w:val="000000"/>
-        </w:rPr>
-        <w:t>'dsg1','a12','w'</w:t>
-      </w:r>
-    </w:p>
-    <w:p>
-      <w:pPr>
-        <w:pStyle w:val="Normal"/>
-        <w:spacing w:lineRule="auto" w:line="240" w:before="0" w:after="0"/>
-        <w:rPr>
-          <w:rFonts w:cs="Arial Narrow"/>
-          <w:color w:val="000000"/>
-        </w:rPr>
-      </w:pPr>
-      <w:r>
-        <w:rPr>
-          <w:rFonts w:cs="Arial Narrow"/>
-          <w:color w:val="000000"/>
-        </w:rPr>
-        <w:t>'dby3','x10','f'</w:t>
-      </w:r>
-    </w:p>
-    <w:p>
-      <w:pPr>
-        <w:pStyle w:val="Normal"/>
-        <w:spacing w:lineRule="auto" w:line="240" w:before="0" w:after="0"/>
-        <w:rPr>
-          <w:rFonts w:cs="Arial Narrow"/>
-          <w:color w:val="000000"/>
-        </w:rPr>
-      </w:pPr>
-      <w:r>
-        <w:rPr>
-          <w:rFonts w:cs="Arial Narrow"/>
-          <w:color w:val="000000"/>
-        </w:rPr>
-        <w:t>'dg5','c1','r'</w:t>
-      </w:r>
-    </w:p>
-    <w:p>
-      <w:pPr>
-        <w:pStyle w:val="Normal"/>
-        <w:spacing w:lineRule="auto" w:line="240" w:before="0" w:after="0"/>
-        <w:rPr>
-          <w:rFonts w:cs="Arial Narrow"/>
-          <w:color w:val="000000"/>
-        </w:rPr>
-      </w:pPr>
-      <w:r>
-        <w:rPr>
-          <w:rFonts w:cs="Arial Narrow"/>
-          <w:color w:val="000000"/>
-        </w:rPr>
-        <w:t>'dg5','c1','t'</w:t>
-      </w:r>
-    </w:p>
-    <w:p>
-      <w:pPr>
-        <w:pStyle w:val="Normal"/>
-        <w:spacing w:lineRule="auto" w:line="240" w:before="0" w:after="0"/>
-        <w:rPr>
-          <w:rFonts w:cs="Arial Narrow"/>
-          <w:color w:val="000000"/>
-        </w:rPr>
-      </w:pPr>
-      <w:r>
-        <w:rPr>
-          <w:rFonts w:cs="Arial Narrow"/>
-          <w:color w:val="000000"/>
-        </w:rPr>
-        <w:t>'dg5','c32','t'</w:t>
-      </w:r>
-    </w:p>
-    <w:p>
-      <w:pPr>
-        <w:pStyle w:val="Normal"/>
-        <w:spacing w:lineRule="auto" w:line="240" w:before="0" w:after="0"/>
-        <w:rPr>
-          <w:rFonts w:cs="Arial Narrow"/>
-          <w:color w:val="000000"/>
-        </w:rPr>
-      </w:pPr>
-      <w:r>
-        <w:rPr>
-          <w:rFonts w:cs="Arial Narrow"/>
-          <w:color w:val="000000"/>
-        </w:rPr>
-      </w:r>
-    </w:p>
-    <w:p>
-      <w:pPr>
-        <w:pStyle w:val="Normal"/>
-        <w:numPr>
-          <w:ilvl w:val="0"/>
-          <w:numId w:val="2"/>
-        </w:numPr>
-        <w:spacing w:lineRule="auto" w:line="240"/>
-        <w:rPr>
-          <w:rFonts w:cs="Arial Narrow"/>
-          <w:color w:val="000000"/>
-        </w:rPr>
-      </w:pPr>
-      <w:r>
-        <w:rPr>
-          <w:rFonts w:cs="Arial Narrow"/>
-          <w:color w:val="000000"/>
-        </w:rPr>
-        <w:t xml:space="preserve">Did you successfully insert all the above tuples? If not, explain the reason for error. </w:t>
-      </w:r>
-      <w:r>
-        <w:rPr>
-          <w:rFonts w:cs="Arial Narrow"/>
-          <w:b/>
-          <w:color w:val="000000"/>
-        </w:rPr>
-        <w:t>(5 pts</w:t>
-      </w:r>
-      <w:r>
-        <w:rPr>
-          <w:rFonts w:cs="Arial Narrow"/>
-          <w:color w:val="000000"/>
-        </w:rPr>
-        <w:t>)</w:t>
-      </w:r>
-    </w:p>
-    <w:p>
-      <w:pPr>
-        <w:pStyle w:val="Normal"/>
-        <w:spacing w:lineRule="auto" w:line="240"/>
-        <w:rPr>
-          <w:rFonts w:cs="Arial Narrow"/>
-          <w:color w:val="000000"/>
-        </w:rPr>
-      </w:pPr>
-      <w:r>
-        <w:rPr>
-          <w:rFonts w:cs="Arial Narrow"/>
-          <w:color w:val="000000"/>
-        </w:rPr>
-      </w:r>
-    </w:p>
-    <w:p>
-      <w:pPr>
-        <w:pStyle w:val="Normal"/>
-        <w:spacing w:lineRule="auto" w:line="240"/>
-        <w:ind w:firstLine="720"/>
-        <w:rPr>
-          <w:rFonts w:cs="Arial Narrow"/>
-          <w:color w:val="000000"/>
-        </w:rPr>
-      </w:pPr>
-      <w:r>
-        <w:rPr>
-          <w:rFonts w:cs="Arial Narrow"/>
-          <w:color w:val="000000"/>
-        </w:rPr>
-        <w:t>Now, try to insert the following tuple into Schedule table.</w:t>
-      </w:r>
-    </w:p>
-    <w:p>
-      <w:pPr>
-        <w:pStyle w:val="Normal"/>
-        <w:spacing w:lineRule="auto" w:line="240" w:before="0" w:after="0"/>
-        <w:ind w:left="720" w:firstLine="720"/>
-        <w:rPr>
-          <w:rFonts w:cs="Arial Narrow"/>
-          <w:color w:val="7030A0"/>
-        </w:rPr>
-      </w:pPr>
-      <w:r>
-        <w:rPr>
-          <w:rFonts w:cs="Arial Narrow"/>
-          <w:color w:val="7030A0"/>
-        </w:rPr>
-        <w:t>'dsg2','c1','s'</w:t>
-      </w:r>
-    </w:p>
-    <w:p>
-      <w:pPr>
-        <w:pStyle w:val="Normal"/>
-        <w:spacing w:lineRule="auto" w:line="240" w:before="0" w:after="0"/>
-        <w:ind w:left="720" w:firstLine="720"/>
-        <w:rPr>
-          <w:rFonts w:cs="Arial Narrow"/>
-          <w:color w:val="7030A0"/>
-        </w:rPr>
-      </w:pPr>
-      <w:r>
-        <w:rPr>
-          <w:rFonts w:cs="Arial Narrow"/>
-          <w:color w:val="7030A0"/>
-        </w:rPr>
-      </w:r>
-    </w:p>
-    <w:p>
-      <w:pPr>
-        <w:pStyle w:val="Normal"/>
-        <w:numPr>
-          <w:ilvl w:val="0"/>
-          <w:numId w:val="2"/>
-        </w:numPr>
-        <w:spacing w:lineRule="auto" w:line="240" w:before="0" w:after="0"/>
-        <w:rPr>
-          <w:rFonts w:cs="Arial Narrow"/>
-          <w:color w:val="7030A0"/>
-        </w:rPr>
-      </w:pPr>
-      <w:r>
-        <w:rPr>
-          <w:rFonts w:cs="Arial Narrow"/>
-          <w:color w:val="000000"/>
-        </w:rPr>
-        <w:t xml:space="preserve">Did you successfully insert all the above tuples? If not, explain the reason for error. </w:t>
-      </w:r>
-      <w:r>
-        <w:rPr>
-          <w:rFonts w:cs="Arial Narrow"/>
-          <w:b/>
-          <w:color w:val="000000"/>
-        </w:rPr>
-        <w:t>(5 pts)</w:t>
-      </w:r>
-    </w:p>
-    <w:p>
-      <w:pPr>
-        <w:pStyle w:val="Normal"/>
-        <w:spacing w:lineRule="auto" w:line="240"/>
-        <w:rPr>
-          <w:rFonts w:cs="Arial Narrow"/>
-          <w:color w:val="000000"/>
-        </w:rPr>
-      </w:pPr>
-      <w:r>
-        <w:rPr>
-          <w:rFonts w:cs="Arial Narrow"/>
-          <w:color w:val="000000"/>
-        </w:rPr>
-      </w:r>
-    </w:p>
-    <w:p>
-      <w:pPr>
-        <w:pStyle w:val="Normal"/>
-        <w:spacing w:lineRule="auto" w:line="240"/>
-        <w:rPr>
-          <w:rFonts w:ascii="Calibri" w:hAnsi="Calibri" w:cs="Arial Narrow" w:asciiTheme="minorHAnsi" w:hAnsiTheme="minorHAnsi"/>
-          <w:color w:val="000000"/>
-        </w:rPr>
-      </w:pPr>
-      <w:r>
-        <w:rPr>
-          <w:rFonts w:cs="Arial Narrow"/>
-          <w:color w:val="000000"/>
-        </w:rPr>
-      </w:r>
-    </w:p>
-    <w:p>
-      <w:pPr>
-        <w:pStyle w:val="Normal"/>
-        <w:spacing w:lineRule="auto" w:line="240"/>
-        <w:rPr>
-          <w:rFonts w:ascii="Calibri" w:hAnsi="Calibri" w:cs="Arial Narrow" w:asciiTheme="minorHAnsi" w:hAnsiTheme="minorHAnsi"/>
-          <w:color w:val="000000"/>
-        </w:rPr>
-      </w:pPr>
-      <w:r>
-        <w:rPr>
-          <w:rFonts w:cs="Arial Narrow"/>
-          <w:color w:val="000000"/>
-        </w:rPr>
-      </w:r>
-    </w:p>
-    <w:p>
-      <w:pPr>
-        <w:pStyle w:val="Normal"/>
-        <w:spacing w:lineRule="auto" w:line="240"/>
-        <w:rPr>
-          <w:rFonts w:ascii="Calibri" w:hAnsi="Calibri" w:cs="Arial Narrow" w:asciiTheme="minorHAnsi" w:hAnsiTheme="minorHAnsi"/>
-          <w:i/>
+        <w:t>Add a few more tuples of your choice</w:t>
+      </w:r>
+      <w:r>
+        <w:rPr>
+          <w:rFonts w:cs="Arial Narrow"/>
           <w:i/>
           <w:iCs/>
           <w:color w:val="006600"/>
         </w:rPr>
-      </w:pPr>
-      <w:r>
-        <w:rPr>
-          <w:rFonts w:cs="Arial Narrow"/>
-          <w:b/>
-          <w:bCs/>
-          <w:i/>
-          <w:iCs/>
-          <w:color w:val="006600"/>
-        </w:rPr>
-        <w:t>Add a few more tuples of your choice</w:t>
-      </w:r>
-      <w:r>
-        <w:rPr>
-          <w:rFonts w:cs="Arial Narrow"/>
-          <w:i/>
-          <w:iCs/>
-          <w:color w:val="006600"/>
-        </w:rPr>
         <w:t>.</w:t>
       </w:r>
     </w:p>
@@ -2102,19 +2146,16 @@
         <w:pStyle w:val="Normal"/>
         <w:spacing w:lineRule="auto" w:line="240"/>
         <w:ind w:left="1440" w:firstLine="720"/>
-        <w:rPr/>
-      </w:pPr>
-      <w:r>
-        <w:rPr>
-          <w:rFonts w:cs="Arial Narrow"/>
+        <w:rPr>
+          <w:rFonts w:ascii="Calibri" w:hAnsi="Calibri" w:cs="Arial Narrow" w:asciiTheme="minorHAnsi" w:hAnsiTheme="minorHAnsi"/>
+          <w:b/>
           <w:b/>
           <w:bCs/>
           <w:color w:val="000000"/>
           <w:sz w:val="28"/>
           <w:szCs w:val="28"/>
         </w:rPr>
-        <w:t>Part 2 (</w:t>
-      </w:r>
+      </w:pPr>
       <w:r>
         <w:rPr>
           <w:rFonts w:cs="Arial Narrow"/>
@@ -2124,8 +2165,15 @@
           <w:sz w:val="28"/>
           <w:szCs w:val="28"/>
         </w:rPr>
-        <w:t>50</w:t>
-      </w:r>
+      </w:r>
+    </w:p>
+    <w:p>
+      <w:pPr>
+        <w:pStyle w:val="Normal"/>
+        <w:spacing w:lineRule="auto" w:line="240"/>
+        <w:ind w:left="1440" w:firstLine="720"/>
+        <w:rPr/>
+      </w:pPr>
       <w:r>
         <w:rPr>
           <w:rFonts w:cs="Arial Narrow"/>
@@ -2135,7 +2183,7 @@
           <w:sz w:val="28"/>
           <w:szCs w:val="28"/>
         </w:rPr>
-        <w:t xml:space="preserve"> pts)</w:t>
+        <w:t>Part 2 (50 pts)</w:t>
       </w:r>
     </w:p>
     <w:p>
@@ -3544,7 +3592,11 @@
         </w:rPr>
       </w:pPr>
       <w:r>
-        <w:rPr/>
+        <w:rPr>
+          <w:rFonts w:cs="Courier New"/>
+          <w:sz w:val="24"/>
+          <w:szCs w:val="24"/>
+        </w:rPr>
       </w:r>
     </w:p>
     <w:p>
@@ -3560,6 +3612,8 @@
           <w:szCs w:val="28"/>
         </w:rPr>
       </w:pPr>
+      <w:bookmarkStart w:id="1" w:name="_Hlk535426728"/>
+      <w:bookmarkEnd w:id="1"/>
       <w:r>
         <w:rPr>
           <w:rFonts w:cs="Courier New"/>
@@ -3570,8 +3624,6 @@
         </w:rPr>
         <w:t>Exercise 1 (15 pts)</w:t>
       </w:r>
-      <w:bookmarkStart w:id="1" w:name="_Hlk535426728"/>
-      <w:bookmarkEnd w:id="1"/>
     </w:p>
     <w:p>
       <w:pPr>
@@ -3689,7 +3741,7 @@
       <w:pgNumType w:fmt="decimal"/>
       <w:formProt w:val="false"/>
       <w:textDirection w:val="lrTb"/>
-      <w:docGrid w:type="default" w:linePitch="100" w:charSpace="4096"/>
+      <w:docGrid w:type="default" w:linePitch="260" w:charSpace="4294965247"/>
     </w:sectPr>
   </w:body>
 </w:document>
@@ -3703,7 +3755,7 @@
         <w:docPartGallery w:val="Page Numbers (Bottom of Page)"/>
         <w:docPartUnique w:val="true"/>
       </w:docPartObj>
-      <w:id w:val="1191395422"/>
+      <w:id w:val="1625350344"/>
     </w:sdtPr>
     <w:sdtContent>
       <w:p>
@@ -3717,19 +3769,15 @@
           <w:fldChar w:fldCharType="begin"/>
         </w:r>
         <w:r>
-          <w:rPr/>
           <w:instrText> PAGE </w:instrText>
         </w:r>
         <w:r>
-          <w:rPr/>
           <w:fldChar w:fldCharType="separate"/>
         </w:r>
         <w:r>
-          <w:rPr/>
           <w:t>6</w:t>
         </w:r>
         <w:r>
-          <w:rPr/>
           <w:fldChar w:fldCharType="end"/>
         </w:r>
       </w:p>
@@ -3760,6 +3808,8 @@
       </w:pPr>
       <w:rPr>
         <w:rFonts w:ascii="Symbol" w:hAnsi="Symbol" w:cs="Symbol" w:hint="default"/>
+        <w:sz w:val="24"/>
+        <w:rFonts w:cs="Symbol"/>
       </w:rPr>
     </w:lvl>
     <w:lvl w:ilvl="1">
@@ -3785,6 +3835,7 @@
       </w:pPr>
       <w:rPr>
         <w:rFonts w:ascii="Wingdings" w:hAnsi="Wingdings" w:cs="Wingdings" w:hint="default"/>
+        <w:rFonts w:cs="Wingdings"/>
       </w:rPr>
     </w:lvl>
     <w:lvl w:ilvl="3">
@@ -3797,6 +3848,7 @@
       </w:pPr>
       <w:rPr>
         <w:rFonts w:ascii="Symbol" w:hAnsi="Symbol" w:cs="Symbol" w:hint="default"/>
+        <w:rFonts w:cs="Symbol"/>
       </w:rPr>
     </w:lvl>
     <w:lvl w:ilvl="4">
@@ -3822,6 +3874,7 @@
       </w:pPr>
       <w:rPr>
         <w:rFonts w:ascii="Wingdings" w:hAnsi="Wingdings" w:cs="Wingdings" w:hint="default"/>
+        <w:rFonts w:cs="Wingdings"/>
       </w:rPr>
     </w:lvl>
     <w:lvl w:ilvl="6">
@@ -3834,6 +3887,7 @@
       </w:pPr>
       <w:rPr>
         <w:rFonts w:ascii="Symbol" w:hAnsi="Symbol" w:cs="Symbol" w:hint="default"/>
+        <w:rFonts w:cs="Symbol"/>
       </w:rPr>
     </w:lvl>
     <w:lvl w:ilvl="7">
@@ -3859,6 +3913,7 @@
       </w:pPr>
       <w:rPr>
         <w:rFonts w:ascii="Wingdings" w:hAnsi="Wingdings" w:cs="Wingdings" w:hint="default"/>
+        <w:rFonts w:cs="Wingdings"/>
       </w:rPr>
     </w:lvl>
   </w:abstractNum>
@@ -4141,7 +4196,6 @@
     <w:rPrDefault>
       <w:rPr>
         <w:rFonts w:ascii="Calibri" w:hAnsi="Calibri" w:eastAsia="Calibri" w:cs="" w:asciiTheme="minorHAnsi" w:cstheme="minorBidi" w:eastAsiaTheme="minorHAnsi" w:hAnsiTheme="minorHAnsi"/>
-        <w:sz w:val="22"/>
         <w:szCs w:val="22"/>
         <w:lang w:val="en-US" w:eastAsia="en-US" w:bidi="ar-SA"/>
       </w:rPr>
@@ -4539,8 +4593,7 @@
     </w:pPr>
     <w:rPr>
       <w:rFonts w:ascii="Calibri" w:hAnsi="Calibri" w:eastAsia="Calibri" w:cs="Times New Roman" w:asciiTheme="minorHAnsi" w:eastAsiaTheme="minorHAnsi" w:hAnsiTheme="minorHAnsi"/>
-      <w:color w:val="auto"/>
-      <w:kern w:val="0"/>
+      <w:color w:val="00000A"/>
       <w:sz w:val="22"/>
       <w:szCs w:val="22"/>
       <w:lang w:val="en-US" w:eastAsia="en-US" w:bidi="ar-SA"/>
@@ -4626,6 +4679,70 @@
     <w:qFormat/>
     <w:rPr>
       <w:rFonts w:cs="Courier New"/>
+    </w:rPr>
+  </w:style>
+  <w:style w:type="character" w:styleId="ListLabel7">
+    <w:name w:val="ListLabel 7"/>
+    <w:qFormat/>
+    <w:rPr>
+      <w:rFonts w:ascii="Calibri" w:hAnsi="Calibri" w:cs="Symbol"/>
+      <w:sz w:val="24"/>
+    </w:rPr>
+  </w:style>
+  <w:style w:type="character" w:styleId="ListLabel8">
+    <w:name w:val="ListLabel 8"/>
+    <w:qFormat/>
+    <w:rPr>
+      <w:rFonts w:cs="Courier New"/>
+    </w:rPr>
+  </w:style>
+  <w:style w:type="character" w:styleId="ListLabel9">
+    <w:name w:val="ListLabel 9"/>
+    <w:qFormat/>
+    <w:rPr>
+      <w:rFonts w:cs="Wingdings"/>
+    </w:rPr>
+  </w:style>
+  <w:style w:type="character" w:styleId="ListLabel10">
+    <w:name w:val="ListLabel 10"/>
+    <w:qFormat/>
+    <w:rPr>
+      <w:rFonts w:cs="Symbol"/>
+    </w:rPr>
+  </w:style>
+  <w:style w:type="character" w:styleId="ListLabel11">
+    <w:name w:val="ListLabel 11"/>
+    <w:qFormat/>
+    <w:rPr>
+      <w:rFonts w:cs="Courier New"/>
+    </w:rPr>
+  </w:style>
+  <w:style w:type="character" w:styleId="ListLabel12">
+    <w:name w:val="ListLabel 12"/>
+    <w:qFormat/>
+    <w:rPr>
+      <w:rFonts w:cs="Wingdings"/>
+    </w:rPr>
+  </w:style>
+  <w:style w:type="character" w:styleId="ListLabel13">
+    <w:name w:val="ListLabel 13"/>
+    <w:qFormat/>
+    <w:rPr>
+      <w:rFonts w:cs="Symbol"/>
+    </w:rPr>
+  </w:style>
+  <w:style w:type="character" w:styleId="ListLabel14">
+    <w:name w:val="ListLabel 14"/>
+    <w:qFormat/>
+    <w:rPr>
+      <w:rFonts w:cs="Courier New"/>
+    </w:rPr>
+  </w:style>
+  <w:style w:type="character" w:styleId="ListLabel15">
+    <w:name w:val="ListLabel 15"/>
+    <w:qFormat/>
+    <w:rPr>
+      <w:rFonts w:cs="Wingdings"/>
     </w:rPr>
   </w:style>
   <w:style w:type="paragraph" w:styleId="Heading">

</xml_diff>

<commit_message>
Added answers to table input questions
</commit_message>
<xml_diff>
--- a/Lab2/Lab2_COEN178_Winter2019.docx
+++ b/Lab2/Lab2_COEN178_Winter2019.docx
@@ -2813,10 +2813,7 @@
           <w:ilvl w:val="0"/>
           <w:numId w:val="3"/>
         </w:numPr>
-        <w:rPr>
-          <w:rFonts w:ascii="Calibri" w:hAnsi="Calibri" w:cs="Courier New" w:asciiTheme="minorHAnsi" w:hAnsiTheme="minorHAnsi"/>
-          <w:bCs/>
-        </w:rPr>
+        <w:rPr/>
       </w:pPr>
       <w:r>
         <w:rPr>
@@ -2838,21 +2835,6 @@
           <w:bCs/>
         </w:rPr>
         <w:t xml:space="preserve">. </w:t>
-      </w:r>
-    </w:p>
-    <w:p>
-      <w:pPr>
-        <w:pStyle w:val="ListParagraph"/>
-        <w:rPr>
-          <w:rFonts w:ascii="Calibri" w:hAnsi="Calibri" w:cs="Courier New" w:asciiTheme="minorHAnsi" w:hAnsiTheme="minorHAnsi"/>
-          <w:bCs/>
-        </w:rPr>
-      </w:pPr>
-      <w:r>
-        <w:rPr>
-          <w:rFonts w:cs="Courier New"/>
-          <w:bCs/>
-        </w:rPr>
       </w:r>
     </w:p>
     <w:p>
@@ -3755,7 +3737,7 @@
         <w:docPartGallery w:val="Page Numbers (Bottom of Page)"/>
         <w:docPartUnique w:val="true"/>
       </w:docPartObj>
-      <w:id w:val="1625350344"/>
+      <w:id w:val="316094921"/>
     </w:sdtPr>
     <w:sdtContent>
       <w:p>

</xml_diff>

<commit_message>
Add Files and update README.md
</commit_message>
<xml_diff>
--- a/Lab2/Lab2_COEN178_Winter2019.docx
+++ b/Lab2/Lab2_COEN178_Winter2019.docx
@@ -1461,18 +1461,7 @@
           <w:iCs/>
           <w:color w:val="006600"/>
         </w:rPr>
-        <w:t>Add a few more tuples of your choice.</w:t>
-      </w:r>
-      <w:r>
-        <w:rPr>
-          <w:rFonts w:cs="Arial Narrow"/>
-          <w:b/>
-          <w:bCs/>
-          <w:i/>
-          <w:iCs/>
-          <w:color w:val="006600"/>
-        </w:rPr>
-        <w:t xml:space="preserve"> </w:t>
+        <w:t xml:space="preserve">Add a few more tuples of your choice. </w:t>
       </w:r>
     </w:p>
     <w:p>
@@ -1824,12 +1813,6 @@
           <w:color w:val="000000"/>
         </w:rPr>
         <w:tab/>
-      </w:r>
-      <w:r>
-        <w:rPr>
-          <w:rFonts w:cs="Arial Narrow"/>
-          <w:color w:val="000000"/>
-        </w:rPr>
         <w:t>ERROR at line 1:</w:t>
       </w:r>
     </w:p>
@@ -1944,14 +1927,18 @@
         </w:rPr>
       </w:pPr>
       <w:r>
+        <w:rPr>
+          <w:rFonts w:cs="Arial Narrow"/>
+          <w:b/>
+          <w:color w:val="7030A0"/>
+        </w:rPr>
+      </w:r>
+    </w:p>
+    <w:p>
+      <w:pPr>
+        <w:pStyle w:val="Normal"/>
+        <w:spacing w:lineRule="auto" w:line="240" w:before="0" w:after="0"/>
         <w:rPr/>
-      </w:r>
-    </w:p>
-    <w:p>
-      <w:pPr>
-        <w:pStyle w:val="Normal"/>
-        <w:spacing w:lineRule="auto" w:line="240" w:before="0" w:after="0"/>
-        <w:rPr/>
       </w:pPr>
       <w:r>
         <w:rPr>
@@ -1960,13 +1947,6 @@
           <w:color w:val="7030A0"/>
         </w:rPr>
         <w:tab/>
-      </w:r>
-      <w:r>
-        <w:rPr>
-          <w:rFonts w:cs="Arial Narrow"/>
-          <w:b/>
-          <w:color w:val="7030A0"/>
-        </w:rPr>
         <w:t>ERROR at line 1:</w:t>
       </w:r>
     </w:p>
@@ -3066,6 +3046,7 @@
           <w:rFonts w:cs="Arial Narrow"/>
           <w:color w:val="000000"/>
         </w:rPr>
+        <w:t>Yes it works.</w:t>
       </w:r>
     </w:p>
     <w:p>
@@ -3737,7 +3718,7 @@
         <w:docPartGallery w:val="Page Numbers (Bottom of Page)"/>
         <w:docPartUnique w:val="true"/>
       </w:docPartObj>
-      <w:id w:val="316094921"/>
+      <w:id w:val="1244423399"/>
     </w:sdtPr>
     <w:sdtContent>
       <w:p>
@@ -4727,6 +4708,70 @@
       <w:rFonts w:cs="Wingdings"/>
     </w:rPr>
   </w:style>
+  <w:style w:type="character" w:styleId="ListLabel16">
+    <w:name w:val="ListLabel 16"/>
+    <w:qFormat/>
+    <w:rPr>
+      <w:rFonts w:ascii="Calibri" w:hAnsi="Calibri" w:cs="Symbol"/>
+      <w:sz w:val="24"/>
+    </w:rPr>
+  </w:style>
+  <w:style w:type="character" w:styleId="ListLabel17">
+    <w:name w:val="ListLabel 17"/>
+    <w:qFormat/>
+    <w:rPr>
+      <w:rFonts w:cs="Courier New"/>
+    </w:rPr>
+  </w:style>
+  <w:style w:type="character" w:styleId="ListLabel18">
+    <w:name w:val="ListLabel 18"/>
+    <w:qFormat/>
+    <w:rPr>
+      <w:rFonts w:cs="Wingdings"/>
+    </w:rPr>
+  </w:style>
+  <w:style w:type="character" w:styleId="ListLabel19">
+    <w:name w:val="ListLabel 19"/>
+    <w:qFormat/>
+    <w:rPr>
+      <w:rFonts w:cs="Symbol"/>
+    </w:rPr>
+  </w:style>
+  <w:style w:type="character" w:styleId="ListLabel20">
+    <w:name w:val="ListLabel 20"/>
+    <w:qFormat/>
+    <w:rPr>
+      <w:rFonts w:cs="Courier New"/>
+    </w:rPr>
+  </w:style>
+  <w:style w:type="character" w:styleId="ListLabel21">
+    <w:name w:val="ListLabel 21"/>
+    <w:qFormat/>
+    <w:rPr>
+      <w:rFonts w:cs="Wingdings"/>
+    </w:rPr>
+  </w:style>
+  <w:style w:type="character" w:styleId="ListLabel22">
+    <w:name w:val="ListLabel 22"/>
+    <w:qFormat/>
+    <w:rPr>
+      <w:rFonts w:cs="Symbol"/>
+    </w:rPr>
+  </w:style>
+  <w:style w:type="character" w:styleId="ListLabel23">
+    <w:name w:val="ListLabel 23"/>
+    <w:qFormat/>
+    <w:rPr>
+      <w:rFonts w:cs="Courier New"/>
+    </w:rPr>
+  </w:style>
+  <w:style w:type="character" w:styleId="ListLabel24">
+    <w:name w:val="ListLabel 24"/>
+    <w:qFormat/>
+    <w:rPr>
+      <w:rFonts w:cs="Wingdings"/>
+    </w:rPr>
+  </w:style>
   <w:style w:type="paragraph" w:styleId="Heading">
     <w:name w:val="Heading"/>
     <w:basedOn w:val="Normal"/>

</xml_diff>

<commit_message>
Change README.md for Lab2
</commit_message>
<xml_diff>
--- a/Lab2/Lab2_COEN178_Winter2019.docx
+++ b/Lab2/Lab2_COEN178_Winter2019.docx
@@ -3718,7 +3718,7 @@
         <w:docPartGallery w:val="Page Numbers (Bottom of Page)"/>
         <w:docPartUnique w:val="true"/>
       </w:docPartObj>
-      <w:id w:val="1244423399"/>
+      <w:id w:val="1383337919"/>
     </w:sdtPr>
     <w:sdtContent>
       <w:p>
@@ -4772,6 +4772,70 @@
       <w:rFonts w:cs="Wingdings"/>
     </w:rPr>
   </w:style>
+  <w:style w:type="character" w:styleId="ListLabel25">
+    <w:name w:val="ListLabel 25"/>
+    <w:qFormat/>
+    <w:rPr>
+      <w:rFonts w:ascii="Calibri" w:hAnsi="Calibri" w:cs="Symbol"/>
+      <w:sz w:val="24"/>
+    </w:rPr>
+  </w:style>
+  <w:style w:type="character" w:styleId="ListLabel26">
+    <w:name w:val="ListLabel 26"/>
+    <w:qFormat/>
+    <w:rPr>
+      <w:rFonts w:cs="Courier New"/>
+    </w:rPr>
+  </w:style>
+  <w:style w:type="character" w:styleId="ListLabel27">
+    <w:name w:val="ListLabel 27"/>
+    <w:qFormat/>
+    <w:rPr>
+      <w:rFonts w:cs="Wingdings"/>
+    </w:rPr>
+  </w:style>
+  <w:style w:type="character" w:styleId="ListLabel28">
+    <w:name w:val="ListLabel 28"/>
+    <w:qFormat/>
+    <w:rPr>
+      <w:rFonts w:cs="Symbol"/>
+    </w:rPr>
+  </w:style>
+  <w:style w:type="character" w:styleId="ListLabel29">
+    <w:name w:val="ListLabel 29"/>
+    <w:qFormat/>
+    <w:rPr>
+      <w:rFonts w:cs="Courier New"/>
+    </w:rPr>
+  </w:style>
+  <w:style w:type="character" w:styleId="ListLabel30">
+    <w:name w:val="ListLabel 30"/>
+    <w:qFormat/>
+    <w:rPr>
+      <w:rFonts w:cs="Wingdings"/>
+    </w:rPr>
+  </w:style>
+  <w:style w:type="character" w:styleId="ListLabel31">
+    <w:name w:val="ListLabel 31"/>
+    <w:qFormat/>
+    <w:rPr>
+      <w:rFonts w:cs="Symbol"/>
+    </w:rPr>
+  </w:style>
+  <w:style w:type="character" w:styleId="ListLabel32">
+    <w:name w:val="ListLabel 32"/>
+    <w:qFormat/>
+    <w:rPr>
+      <w:rFonts w:cs="Courier New"/>
+    </w:rPr>
+  </w:style>
+  <w:style w:type="character" w:styleId="ListLabel33">
+    <w:name w:val="ListLabel 33"/>
+    <w:qFormat/>
+    <w:rPr>
+      <w:rFonts w:cs="Wingdings"/>
+    </w:rPr>
+  </w:style>
   <w:style w:type="paragraph" w:styleId="Heading">
     <w:name w:val="Heading"/>
     <w:basedOn w:val="Normal"/>

</xml_diff>